<commit_message>
dan: fixed things up with pop up mini summary
</commit_message>
<xml_diff>
--- a/Website Layout.docx
+++ b/Website Layout.docx
@@ -548,6 +548,38 @@
         </w:rPr>
         <w:t>Products</w:t>
       </w:r>
+      <w:r>
+        <w:rPr>
+          <w:color w:val="000000" w:themeColor="text1"/>
+        </w:rPr>
+        <w:t xml:space="preserve">  //maybe put this on home page? It’s disparate with the rest of the   </w:t>
+      </w:r>
+    </w:p>
+    <w:p>
+      <w:pPr>
+        <w:pStyle w:val="ListParagraph"/>
+        <w:numPr>
+          <w:ilvl w:val="0"/>
+          <w:numId w:val="3"/>
+        </w:numPr>
+        <w:rPr>
+          <w:color w:val="000000" w:themeColor="text1"/>
+        </w:rPr>
+      </w:pPr>
+      <w:bookmarkStart w:id="0" w:name="_GoBack"/>
+      <w:r>
+        <w:rPr>
+          <w:color w:val="000000" w:themeColor="text1"/>
+        </w:rPr>
+        <w:t xml:space="preserve"> </w:t>
+      </w:r>
+      <w:bookmarkEnd w:id="0"/>
+      <w:r>
+        <w:rPr>
+          <w:color w:val="000000" w:themeColor="text1"/>
+        </w:rPr>
+        <w:t xml:space="preserve">                 //company page</w:t>
+      </w:r>
     </w:p>
     <w:p>
       <w:pPr>
@@ -673,8 +705,6 @@
         </w:rPr>
         <w:t>)</w:t>
       </w:r>
-      <w:bookmarkStart w:id="0" w:name="_GoBack"/>
-      <w:bookmarkEnd w:id="0"/>
     </w:p>
     <w:p>
       <w:pPr>
@@ -1032,6 +1062,7 @@
         <w:rPr>
           <w:color w:val="000000" w:themeColor="text1"/>
         </w:rPr>
+        <w:lastRenderedPageBreak/>
         <w:t>Clinical Data</w:t>
       </w:r>
     </w:p>
@@ -1050,7 +1081,6 @@
         <w:rPr>
           <w:color w:val="000000" w:themeColor="text1"/>
         </w:rPr>
-        <w:lastRenderedPageBreak/>
         <w:t>Literature</w:t>
       </w:r>
       <w:r>

</xml_diff>